<commit_message>
Manual de usuario completo
</commit_message>
<xml_diff>
--- a/development/Manual de usuario.docx
+++ b/development/Manual de usuario.docx
@@ -132,6 +132,7 @@
                 <w:color w:val="6699FF"/>
                 <w:sz w:val="72"/>
                 <w:szCs w:val="72"/>
+                <w:lang w:val="es-419"/>
               </w:rPr>
             </w:pPr>
             <w:r>
@@ -140,6 +141,7 @@
                 <w:color w:val="6699FF"/>
                 <w:sz w:val="72"/>
                 <w:szCs w:val="72"/>
+                <w:lang w:val="es-419"/>
               </w:rPr>
               <w:t>MANUAL DE USUARIO</w:t>
             </w:r>
@@ -261,7 +263,13 @@
           <w:tcPr>
             <w:tcW w:w="704" w:type="dxa"/>
           </w:tcPr>
-          <w:p/>
+          <w:p>
+            <w:pPr>
+              <w:rPr>
+                <w:lang w:val="es-419"/>
+              </w:rPr>
+            </w:pPr>
+          </w:p>
         </w:tc>
       </w:tr>
     </w:tbl>
@@ -456,7 +464,31 @@
                 <w:szCs w:val="28"/>
                 <w:lang w:val="es-419"/>
               </w:rPr>
-              <w:t>Objetivo</w:t>
+              <w:t>Obje</w:t>
+            </w:r>
+            <w:r>
+              <w:rPr>
+                <w:rStyle w:val="Hyperlink"/>
+                <w:b/>
+                <w:bCs/>
+                <w:noProof/>
+                <w:sz w:val="28"/>
+                <w:szCs w:val="28"/>
+                <w:lang w:val="es-419"/>
+              </w:rPr>
+              <w:t>t</w:t>
+            </w:r>
+            <w:r>
+              <w:rPr>
+                <w:rStyle w:val="Hyperlink"/>
+                <w:b/>
+                <w:bCs/>
+                <w:noProof/>
+                <w:sz w:val="28"/>
+                <w:szCs w:val="28"/>
+                <w:lang w:val="es-419"/>
+              </w:rPr>
+              <w:t>ivo</w:t>
             </w:r>
             <w:r>
               <w:rPr>
@@ -1646,7 +1678,31 @@
                 <w:sz w:val="28"/>
                 <w:szCs w:val="28"/>
               </w:rPr>
-              <w:t>Créditos</w:t>
+              <w:t>Cré</w:t>
+            </w:r>
+            <w:r>
+              <w:rPr>
+                <w:rStyle w:val="Hyperlink"/>
+                <w:rFonts w:ascii="Arial" w:hAnsi="Arial" w:cs="Arial"/>
+                <w:b/>
+                <w:bCs/>
+                <w:noProof/>
+                <w:sz w:val="28"/>
+                <w:szCs w:val="28"/>
+              </w:rPr>
+              <w:t>d</w:t>
+            </w:r>
+            <w:r>
+              <w:rPr>
+                <w:rStyle w:val="Hyperlink"/>
+                <w:rFonts w:ascii="Arial" w:hAnsi="Arial" w:cs="Arial"/>
+                <w:b/>
+                <w:bCs/>
+                <w:noProof/>
+                <w:sz w:val="28"/>
+                <w:szCs w:val="28"/>
+              </w:rPr>
+              <w:t>itos</w:t>
             </w:r>
             <w:r>
               <w:rPr>
@@ -4657,30 +4713,42 @@
           <w:rFonts w:ascii="Arial" w:hAnsi="Arial" w:cs="Arial"/>
           <w:lang w:val="es-419"/>
         </w:rPr>
-        <w:t xml:space="preserve">Descargar del repositorio de </w:t>
-      </w:r>
-      <w:proofErr w:type="spellStart"/>
-      <w:r>
-        <w:rPr>
-          <w:rFonts w:ascii="Arial" w:hAnsi="Arial" w:cs="Arial"/>
-          <w:lang w:val="es-419"/>
-        </w:rPr>
-        <w:t>github</w:t>
-      </w:r>
-      <w:proofErr w:type="spellEnd"/>
-      <w:r>
-        <w:rPr>
-          <w:rFonts w:ascii="Arial" w:hAnsi="Arial" w:cs="Arial"/>
-          <w:lang w:val="es-419"/>
-        </w:rPr>
-        <w:t xml:space="preserve"> e</w:t>
-      </w:r>
-      <w:r>
-        <w:rPr>
-          <w:rFonts w:ascii="Arial" w:hAnsi="Arial" w:cs="Arial"/>
-          <w:lang w:val="es-419"/>
-        </w:rPr>
-        <w:t>l proyecto, solamente copiar la carpeta output será suficiente para ejecutar el programa.</w:t>
+        <w:t xml:space="preserve">Descargar </w:t>
+      </w:r>
+      <w:r>
+        <w:rPr>
+          <w:rFonts w:ascii="Arial" w:hAnsi="Arial" w:cs="Arial"/>
+          <w:lang w:val="es-419"/>
+        </w:rPr>
+        <w:t xml:space="preserve">la </w:t>
+      </w:r>
+      <w:r>
+        <w:rPr>
+          <w:rFonts w:ascii="Arial" w:hAnsi="Arial" w:cs="Arial"/>
+          <w:lang w:val="es-419"/>
+        </w:rPr>
+        <w:t>última</w:t>
+      </w:r>
+      <w:r>
+        <w:rPr>
+          <w:rFonts w:ascii="Arial" w:hAnsi="Arial" w:cs="Arial"/>
+          <w:lang w:val="es-419"/>
+        </w:rPr>
+        <w:t xml:space="preserve"> versión lanzada del </w:t>
+      </w:r>
+      <w:r>
+        <w:rPr>
+          <w:rFonts w:ascii="Arial" w:hAnsi="Arial" w:cs="Arial"/>
+          <w:lang w:val="es-419"/>
+        </w:rPr>
+        <w:t>programa</w:t>
+      </w:r>
+      <w:r>
+        <w:rPr>
+          <w:rFonts w:ascii="Arial" w:hAnsi="Arial" w:cs="Arial"/>
+          <w:lang w:val="es-419"/>
+        </w:rPr>
+        <w:t>.</w:t>
       </w:r>
     </w:p>
     <w:p>
@@ -4796,88 +4864,8 @@
         <w:jc w:val="center"/>
         <w:rPr>
           <w:rFonts w:ascii="Arial" w:hAnsi="Arial" w:cs="Arial"/>
-          <w:lang w:val="es-419"/>
-        </w:rPr>
-      </w:pPr>
-      <w:r>
-        <w:rPr>
-          <w:noProof/>
-        </w:rPr>
-        <w:drawing>
-          <wp:anchor distT="0" distB="0" distL="114300" distR="114300" simplePos="0" relativeHeight="251678720" behindDoc="1" locked="0" layoutInCell="1" allowOverlap="1" wp14:anchorId="413788D6" wp14:editId="69DE8E6C">
-            <wp:simplePos x="0" y="0"/>
-            <wp:positionH relativeFrom="margin">
-              <wp:align>center</wp:align>
-            </wp:positionH>
-            <wp:positionV relativeFrom="paragraph">
-              <wp:posOffset>437515</wp:posOffset>
-            </wp:positionV>
-            <wp:extent cx="4410075" cy="891540"/>
-            <wp:effectExtent l="0" t="0" r="9525" b="3810"/>
-            <wp:wrapNone/>
-            <wp:docPr id="864881648" name="Picture 1" descr="A black rectangular object with white lines&#10;&#10;Description automatically generated"/>
-            <wp:cNvGraphicFramePr>
-              <a:graphicFrameLocks xmlns:a="http://schemas.openxmlformats.org/drawingml/2006/main" noChangeAspect="1"/>
-            </wp:cNvGraphicFramePr>
-            <a:graphic xmlns:a="http://schemas.openxmlformats.org/drawingml/2006/main">
-              <a:graphicData uri="http://schemas.openxmlformats.org/drawingml/2006/picture">
-                <pic:pic xmlns:pic="http://schemas.openxmlformats.org/drawingml/2006/picture">
-                  <pic:nvPicPr>
-                    <pic:cNvPr id="864881648" name="Picture 1" descr="A black rectangular object with white lines&#10;&#10;Description automatically generated"/>
-                    <pic:cNvPicPr/>
-                  </pic:nvPicPr>
-                  <pic:blipFill>
-                    <a:blip r:embed="rId12">
-                      <a:extLst>
-                        <a:ext uri="{28A0092B-C50C-407E-A947-70E740481C1C}">
-                          <a14:useLocalDpi xmlns:a14="http://schemas.microsoft.com/office/drawing/2010/main" val="0"/>
-                        </a:ext>
-                      </a:extLst>
-                    </a:blip>
-                    <a:stretch>
-                      <a:fillRect/>
-                    </a:stretch>
-                  </pic:blipFill>
-                  <pic:spPr>
-                    <a:xfrm>
-                      <a:off x="0" y="0"/>
-                      <a:ext cx="4410075" cy="891540"/>
-                    </a:xfrm>
-                    <a:prstGeom prst="rect">
-                      <a:avLst/>
-                    </a:prstGeom>
-                  </pic:spPr>
-                </pic:pic>
-              </a:graphicData>
-            </a:graphic>
-          </wp:anchor>
-        </w:drawing>
-      </w:r>
-      <w:hyperlink r:id="rId13" w:history="1">
-        <w:r>
-          <w:rPr>
-            <w:rStyle w:val="Hyperlink"/>
-            <w:rFonts w:ascii="Arial" w:hAnsi="Arial" w:cs="Arial"/>
-            <w:lang w:val="es-419"/>
-          </w:rPr>
-          <w:t>https://github.com/JvrChavez/foodrat.git</w:t>
-        </w:r>
-      </w:hyperlink>
-    </w:p>
-    <w:p>
-      <w:pPr>
-        <w:jc w:val="center"/>
-        <w:rPr>
-          <w:rFonts w:ascii="Arial" w:hAnsi="Arial" w:cs="Arial"/>
-          <w:lang w:val="es-419"/>
-        </w:rPr>
-      </w:pPr>
-    </w:p>
-    <w:p>
-      <w:pPr>
-        <w:jc w:val="center"/>
-        <w:rPr>
-          <w:rFonts w:ascii="Arial" w:hAnsi="Arial" w:cs="Arial"/>
+          <w:color w:val="467886" w:themeColor="hyperlink"/>
+          <w:u w:val="single"/>
           <w:lang w:val="es-419"/>
         </w:rPr>
       </w:pPr>
@@ -4888,27 +4876,27 @@
         <mc:AlternateContent>
           <mc:Choice Requires="wps">
             <w:drawing>
-              <wp:anchor distT="0" distB="0" distL="114300" distR="114300" simplePos="0" relativeHeight="251676672" behindDoc="0" locked="0" layoutInCell="1" allowOverlap="1" wp14:anchorId="7846802D" wp14:editId="79FAC4D3">
+              <wp:anchor distT="0" distB="0" distL="114300" distR="114300" simplePos="0" relativeHeight="251760640" behindDoc="0" locked="0" layoutInCell="1" allowOverlap="1" wp14:anchorId="632D0272" wp14:editId="4DFB1C20">
                 <wp:simplePos x="0" y="0"/>
                 <wp:positionH relativeFrom="margin">
-                  <wp:posOffset>3590925</wp:posOffset>
+                  <wp:align>center</wp:align>
                 </wp:positionH>
                 <wp:positionV relativeFrom="margin">
-                  <wp:align>center</wp:align>
+                  <wp:posOffset>3057003</wp:posOffset>
                 </wp:positionV>
-                <wp:extent cx="800100" cy="180975"/>
-                <wp:effectExtent l="0" t="19050" r="57150" b="104775"/>
+                <wp:extent cx="557476" cy="99048"/>
+                <wp:effectExtent l="38100" t="57150" r="14605" b="111125"/>
                 <wp:wrapNone/>
-                <wp:docPr id="1659945796" name="Straight Arrow Connector 4"/>
+                <wp:docPr id="883224139" name="Straight Arrow Connector 4"/>
                 <wp:cNvGraphicFramePr/>
                 <a:graphic xmlns:a="http://schemas.openxmlformats.org/drawingml/2006/main">
                   <a:graphicData uri="http://schemas.microsoft.com/office/word/2010/wordprocessingShape">
                     <wps:wsp>
                       <wps:cNvCnPr/>
                       <wps:spPr>
-                        <a:xfrm>
+                        <a:xfrm flipH="1">
                           <a:off x="0" y="0"/>
-                          <a:ext cx="800100" cy="180975"/>
+                          <a:ext cx="557476" cy="99048"/>
                         </a:xfrm>
                         <a:prstGeom prst="straightConnector1">
                           <a:avLst/>
@@ -4949,11 +4937,11 @@
           </mc:Choice>
           <mc:Fallback>
             <w:pict>
-              <v:shapetype w14:anchorId="6EF09578" id="_x0000_t32" coordsize="21600,21600" o:spt="32" o:oned="t" path="m,l21600,21600e" filled="f">
+              <v:shapetype w14:anchorId="53294CB6" id="_x0000_t32" coordsize="21600,21600" o:spt="32" o:oned="t" path="m,l21600,21600e" filled="f">
                 <v:path arrowok="t" fillok="f" o:connecttype="none"/>
                 <o:lock v:ext="edit" shapetype="t"/>
               </v:shapetype>
-              <v:shape id="Straight Arrow Connector 4" o:spid="_x0000_s1026" type="#_x0000_t32" style="position:absolute;margin-left:282.75pt;margin-top:0;width:63pt;height:14.25pt;z-index:251676672;visibility:visible;mso-wrap-style:square;mso-width-percent:0;mso-height-percent:0;mso-wrap-distance-left:9pt;mso-wrap-distance-top:0;mso-wrap-distance-right:9pt;mso-wrap-distance-bottom:0;mso-position-horizontal:absolute;mso-position-horizontal-relative:margin;mso-position-vertical:center;mso-position-vertical-relative:margin;mso-width-percent:0;mso-height-percent:0;mso-width-relative:margin;mso-height-relative:margin" o:gfxdata="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" strokecolor="red" strokeweight="4.5pt">
+              <v:shape id="Straight Arrow Connector 4" o:spid="_x0000_s1026" type="#_x0000_t32" style="position:absolute;margin-left:0;margin-top:240.7pt;width:43.9pt;height:7.8pt;flip:x;z-index:251760640;visibility:visible;mso-wrap-style:square;mso-width-percent:0;mso-height-percent:0;mso-wrap-distance-left:9pt;mso-wrap-distance-top:0;mso-wrap-distance-right:9pt;mso-wrap-distance-bottom:0;mso-position-horizontal:center;mso-position-horizontal-relative:margin;mso-position-vertical:absolute;mso-position-vertical-relative:margin;mso-width-percent:0;mso-height-percent:0;mso-width-relative:margin;mso-height-relative:margin" o:gfxdata="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" strokecolor="red" strokeweight="4.5pt">
                 <v:stroke endarrow="block" joinstyle="miter"/>
                 <w10:wrap anchorx="margin" anchory="margin"/>
               </v:shape>
@@ -4961,127 +4949,23 @@
           </mc:Fallback>
         </mc:AlternateContent>
       </w:r>
-    </w:p>
-    <w:p>
-      <w:pPr>
-        <w:jc w:val="center"/>
-        <w:rPr>
-          <w:rFonts w:ascii="Arial" w:hAnsi="Arial" w:cs="Arial"/>
-          <w:lang w:val="es-419"/>
-        </w:rPr>
-      </w:pPr>
-    </w:p>
-    <w:p>
-      <w:pPr>
-        <w:jc w:val="center"/>
-        <w:rPr>
-          <w:rFonts w:ascii="Arial" w:hAnsi="Arial" w:cs="Arial"/>
-          <w:lang w:val="es-419"/>
-        </w:rPr>
-      </w:pPr>
-    </w:p>
-    <w:p>
-      <w:pPr>
-        <w:rPr>
-          <w:rFonts w:ascii="Arial" w:hAnsi="Arial" w:cs="Arial"/>
-          <w:lang w:val="es-419"/>
-        </w:rPr>
-      </w:pPr>
-      <w:r>
-        <w:rPr>
-          <w:rFonts w:ascii="Arial" w:hAnsi="Arial" w:cs="Arial"/>
-          <w:lang w:val="es-419"/>
-        </w:rPr>
-        <w:t xml:space="preserve">Dar </w:t>
-      </w:r>
-      <w:proofErr w:type="spellStart"/>
-      <w:proofErr w:type="gramStart"/>
-      <w:r>
-        <w:rPr>
-          <w:rFonts w:ascii="Arial" w:hAnsi="Arial" w:cs="Arial"/>
-          <w:lang w:val="es-419"/>
-        </w:rPr>
-        <w:t>click</w:t>
-      </w:r>
-      <w:proofErr w:type="spellEnd"/>
-      <w:proofErr w:type="gramEnd"/>
-      <w:r>
-        <w:rPr>
-          <w:rFonts w:ascii="Arial" w:hAnsi="Arial" w:cs="Arial"/>
-          <w:lang w:val="es-419"/>
-        </w:rPr>
-        <w:t xml:space="preserve"> en el </w:t>
-      </w:r>
-      <w:r>
-        <w:rPr>
-          <w:rFonts w:ascii="Arial" w:hAnsi="Arial" w:cs="Arial"/>
-          <w:lang w:val="es-419"/>
-        </w:rPr>
-        <w:t>botón verde</w:t>
-      </w:r>
-    </w:p>
-    <w:p>
-      <w:pPr>
-        <w:rPr>
-          <w:rFonts w:ascii="Arial" w:hAnsi="Arial" w:cs="Arial"/>
-          <w:lang w:val="es-419"/>
-        </w:rPr>
-      </w:pPr>
-      <w:r>
-        <w:rPr>
-          <w:rFonts w:ascii="Arial" w:hAnsi="Arial" w:cs="Arial"/>
-          <w:lang w:val="es-419"/>
-        </w:rPr>
-        <w:t>Si es de su gusto modificar el programa pueden hacerlo bajo su propio riesgo mediante algún editor de Python, no olviden instalar las librerías que se utilizan en el proyecto.</w:t>
-      </w:r>
-    </w:p>
-    <w:p>
-      <w:pPr>
-        <w:rPr>
-          <w:rFonts w:ascii="Arial" w:hAnsi="Arial" w:cs="Arial"/>
-          <w:lang w:val="es-419"/>
-        </w:rPr>
-      </w:pPr>
-    </w:p>
-    <w:p>
-      <w:pPr>
-        <w:rPr>
-          <w:rFonts w:ascii="Arial" w:hAnsi="Arial" w:cs="Arial"/>
-          <w:lang w:val="es-419"/>
-        </w:rPr>
-      </w:pPr>
-      <w:r>
-        <w:rPr>
-          <w:rFonts w:ascii="Arial" w:hAnsi="Arial" w:cs="Arial"/>
-          <w:lang w:val="es-419"/>
-        </w:rPr>
-        <w:t>Descargamos el archivo comprimido para después descomprimirlo y así tener todo el proyecto.</w:t>
-      </w:r>
-    </w:p>
-    <w:p>
-      <w:pPr>
-        <w:rPr>
-          <w:rFonts w:ascii="Arial" w:hAnsi="Arial" w:cs="Arial"/>
-          <w:lang w:val="es-419"/>
-        </w:rPr>
-      </w:pPr>
       <w:r>
         <w:rPr>
           <w:noProof/>
         </w:rPr>
         <w:drawing>
-          <wp:anchor distT="0" distB="0" distL="114300" distR="114300" simplePos="0" relativeHeight="251677696" behindDoc="1" locked="0" layoutInCell="1" allowOverlap="1" wp14:anchorId="3369B9E4" wp14:editId="6F9A2FFB">
+          <wp:anchor distT="0" distB="0" distL="114300" distR="114300" simplePos="0" relativeHeight="251758592" behindDoc="0" locked="0" layoutInCell="1" allowOverlap="1" wp14:anchorId="6E38ECB7" wp14:editId="2203B76C">
             <wp:simplePos x="0" y="0"/>
             <wp:positionH relativeFrom="margin">
-              <wp:posOffset>-95250</wp:posOffset>
+              <wp:align>center</wp:align>
             </wp:positionH>
             <wp:positionV relativeFrom="paragraph">
-              <wp:posOffset>-745490</wp:posOffset>
+              <wp:posOffset>411480</wp:posOffset>
             </wp:positionV>
-            <wp:extent cx="2486025" cy="2576195"/>
-            <wp:effectExtent l="0" t="0" r="9525" b="0"/>
-            <wp:wrapSquare wrapText="bothSides"/>
-            <wp:docPr id="536754807" name="Picture 1" descr="A screenshot of a computer&#10;&#10;Description automatically generated"/>
+            <wp:extent cx="4038600" cy="1394460"/>
+            <wp:effectExtent l="0" t="0" r="0" b="0"/>
+            <wp:wrapTopAndBottom/>
+            <wp:docPr id="439532187" name="Picture 1" descr="A screenshot of a computer&#10;&#10;Description automatically generated"/>
             <wp:cNvGraphicFramePr>
               <a:graphicFrameLocks xmlns:a="http://schemas.openxmlformats.org/drawingml/2006/main" noChangeAspect="1"/>
             </wp:cNvGraphicFramePr>
@@ -5089,7 +4973,242 @@
               <a:graphicData uri="http://schemas.openxmlformats.org/drawingml/2006/picture">
                 <pic:pic xmlns:pic="http://schemas.openxmlformats.org/drawingml/2006/picture">
                   <pic:nvPicPr>
-                    <pic:cNvPr id="536754807" name="Picture 1" descr="A screenshot of a computer&#10;&#10;Description automatically generated"/>
+                    <pic:cNvPr id="439532187" name="Picture 1" descr="A screenshot of a computer&#10;&#10;Description automatically generated"/>
+                    <pic:cNvPicPr/>
+                  </pic:nvPicPr>
+                  <pic:blipFill>
+                    <a:blip r:embed="rId12">
+                      <a:extLst>
+                        <a:ext uri="{28A0092B-C50C-407E-A947-70E740481C1C}">
+                          <a14:useLocalDpi xmlns:a14="http://schemas.microsoft.com/office/drawing/2010/main" val="0"/>
+                        </a:ext>
+                      </a:extLst>
+                    </a:blip>
+                    <a:stretch>
+                      <a:fillRect/>
+                    </a:stretch>
+                  </pic:blipFill>
+                  <pic:spPr>
+                    <a:xfrm>
+                      <a:off x="0" y="0"/>
+                      <a:ext cx="4038600" cy="1394460"/>
+                    </a:xfrm>
+                    <a:prstGeom prst="rect">
+                      <a:avLst/>
+                    </a:prstGeom>
+                  </pic:spPr>
+                </pic:pic>
+              </a:graphicData>
+            </a:graphic>
+            <wp14:sizeRelH relativeFrom="margin">
+              <wp14:pctWidth>0</wp14:pctWidth>
+            </wp14:sizeRelH>
+            <wp14:sizeRelV relativeFrom="margin">
+              <wp14:pctHeight>0</wp14:pctHeight>
+            </wp14:sizeRelV>
+          </wp:anchor>
+        </w:drawing>
+      </w:r>
+      <w:hyperlink r:id="rId13" w:history="1">
+        <w:r>
+          <w:rPr>
+            <w:rStyle w:val="Hyperlink"/>
+            <w:rFonts w:ascii="Arial" w:hAnsi="Arial" w:cs="Arial"/>
+            <w:lang w:val="es-419"/>
+          </w:rPr>
+          <w:t>https://github.com/JvrChavez/f</w:t>
+        </w:r>
+        <w:r>
+          <w:rPr>
+            <w:rStyle w:val="Hyperlink"/>
+            <w:rFonts w:ascii="Arial" w:hAnsi="Arial" w:cs="Arial"/>
+            <w:lang w:val="es-419"/>
+          </w:rPr>
+          <w:t>o</w:t>
+        </w:r>
+        <w:r>
+          <w:rPr>
+            <w:rStyle w:val="Hyperlink"/>
+            <w:rFonts w:ascii="Arial" w:hAnsi="Arial" w:cs="Arial"/>
+            <w:lang w:val="es-419"/>
+          </w:rPr>
+          <w:t>odrat.git</w:t>
+        </w:r>
+      </w:hyperlink>
+    </w:p>
+    <w:p>
+      <w:pPr>
+        <w:jc w:val="center"/>
+        <w:rPr>
+          <w:rFonts w:ascii="Arial" w:hAnsi="Arial" w:cs="Arial"/>
+          <w:lang w:val="es-419"/>
+        </w:rPr>
+      </w:pPr>
+    </w:p>
+    <w:p>
+      <w:pPr>
+        <w:rPr>
+          <w:rFonts w:ascii="Arial" w:hAnsi="Arial" w:cs="Arial"/>
+          <w:lang w:val="es-419"/>
+        </w:rPr>
+      </w:pPr>
+      <w:r>
+        <w:rPr>
+          <w:rFonts w:ascii="Arial" w:hAnsi="Arial" w:cs="Arial"/>
+          <w:lang w:val="es-419"/>
+        </w:rPr>
+        <w:t xml:space="preserve">Dar </w:t>
+      </w:r>
+      <w:proofErr w:type="spellStart"/>
+      <w:proofErr w:type="gramStart"/>
+      <w:r>
+        <w:rPr>
+          <w:rFonts w:ascii="Arial" w:hAnsi="Arial" w:cs="Arial"/>
+          <w:lang w:val="es-419"/>
+        </w:rPr>
+        <w:t>click</w:t>
+      </w:r>
+      <w:proofErr w:type="spellEnd"/>
+      <w:proofErr w:type="gramEnd"/>
+      <w:r>
+        <w:rPr>
+          <w:rFonts w:ascii="Arial" w:hAnsi="Arial" w:cs="Arial"/>
+          <w:lang w:val="es-419"/>
+        </w:rPr>
+        <w:t xml:space="preserve"> en el </w:t>
+      </w:r>
+      <w:r>
+        <w:rPr>
+          <w:rFonts w:ascii="Arial" w:hAnsi="Arial" w:cs="Arial"/>
+          <w:lang w:val="es-419"/>
+        </w:rPr>
+        <w:t xml:space="preserve">enlace que redirecciona a la versión </w:t>
+      </w:r>
+      <w:proofErr w:type="spellStart"/>
+      <w:r>
+        <w:rPr>
+          <w:rFonts w:ascii="Arial" w:hAnsi="Arial" w:cs="Arial"/>
+          <w:lang w:val="es-419"/>
+        </w:rPr>
+        <w:t>mas</w:t>
+      </w:r>
+      <w:proofErr w:type="spellEnd"/>
+      <w:r>
+        <w:rPr>
+          <w:rFonts w:ascii="Arial" w:hAnsi="Arial" w:cs="Arial"/>
+          <w:lang w:val="es-419"/>
+        </w:rPr>
+        <w:t xml:space="preserve"> reciente.</w:t>
+      </w:r>
+    </w:p>
+    <w:p>
+      <w:pPr>
+        <w:rPr>
+          <w:rFonts w:ascii="Arial" w:hAnsi="Arial" w:cs="Arial"/>
+          <w:lang w:val="es-419"/>
+        </w:rPr>
+      </w:pPr>
+      <w:r>
+        <w:rPr>
+          <w:noProof/>
+        </w:rPr>
+        <mc:AlternateContent>
+          <mc:Choice Requires="wps">
+            <w:drawing>
+              <wp:anchor distT="0" distB="0" distL="114300" distR="114300" simplePos="0" relativeHeight="251763712" behindDoc="0" locked="0" layoutInCell="1" allowOverlap="1" wp14:anchorId="2EC5C73B" wp14:editId="68B107DA">
+                <wp:simplePos x="0" y="0"/>
+                <wp:positionH relativeFrom="margin">
+                  <wp:posOffset>1347878</wp:posOffset>
+                </wp:positionH>
+                <wp:positionV relativeFrom="margin">
+                  <wp:posOffset>6064633</wp:posOffset>
+                </wp:positionV>
+                <wp:extent cx="557476" cy="99048"/>
+                <wp:effectExtent l="38100" t="57150" r="14605" b="111125"/>
+                <wp:wrapNone/>
+                <wp:docPr id="1536071944" name="Straight Arrow Connector 4"/>
+                <wp:cNvGraphicFramePr/>
+                <a:graphic xmlns:a="http://schemas.openxmlformats.org/drawingml/2006/main">
+                  <a:graphicData uri="http://schemas.microsoft.com/office/word/2010/wordprocessingShape">
+                    <wps:wsp>
+                      <wps:cNvCnPr/>
+                      <wps:spPr>
+                        <a:xfrm flipH="1">
+                          <a:off x="0" y="0"/>
+                          <a:ext cx="557476" cy="99048"/>
+                        </a:xfrm>
+                        <a:prstGeom prst="straightConnector1">
+                          <a:avLst/>
+                        </a:prstGeom>
+                        <a:ln w="57150">
+                          <a:solidFill>
+                            <a:srgbClr val="FF0000"/>
+                          </a:solidFill>
+                          <a:tailEnd type="triangle"/>
+                        </a:ln>
+                      </wps:spPr>
+                      <wps:style>
+                        <a:lnRef idx="1">
+                          <a:schemeClr val="accent1"/>
+                        </a:lnRef>
+                        <a:fillRef idx="0">
+                          <a:schemeClr val="accent1"/>
+                        </a:fillRef>
+                        <a:effectRef idx="0">
+                          <a:schemeClr val="accent1"/>
+                        </a:effectRef>
+                        <a:fontRef idx="minor">
+                          <a:schemeClr val="tx1"/>
+                        </a:fontRef>
+                      </wps:style>
+                      <wps:bodyPr/>
+                    </wps:wsp>
+                  </a:graphicData>
+                </a:graphic>
+                <wp14:sizeRelH relativeFrom="margin">
+                  <wp14:pctWidth>0</wp14:pctWidth>
+                </wp14:sizeRelH>
+                <wp14:sizeRelV relativeFrom="margin">
+                  <wp14:pctHeight>0</wp14:pctHeight>
+                </wp14:sizeRelV>
+              </wp:anchor>
+            </w:drawing>
+          </mc:Choice>
+          <mc:Fallback>
+            <w:pict>
+              <v:shape w14:anchorId="18ED680E" id="Straight Arrow Connector 4" o:spid="_x0000_s1026" type="#_x0000_t32" style="position:absolute;margin-left:106.15pt;margin-top:477.55pt;width:43.9pt;height:7.8pt;flip:x;z-index:251763712;visibility:visible;mso-wrap-style:square;mso-width-percent:0;mso-height-percent:0;mso-wrap-distance-left:9pt;mso-wrap-distance-top:0;mso-wrap-distance-right:9pt;mso-wrap-distance-bottom:0;mso-position-horizontal:absolute;mso-position-horizontal-relative:margin;mso-position-vertical:absolute;mso-position-vertical-relative:margin;mso-width-percent:0;mso-height-percent:0;mso-width-relative:margin;mso-height-relative:margin" o:gfxdata="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" strokecolor="red" strokeweight="4.5pt">
+                <v:stroke endarrow="block" joinstyle="miter"/>
+                <w10:wrap anchorx="margin" anchory="margin"/>
+              </v:shape>
+            </w:pict>
+          </mc:Fallback>
+        </mc:AlternateContent>
+      </w:r>
+      <w:r>
+        <w:rPr>
+          <w:noProof/>
+        </w:rPr>
+        <w:drawing>
+          <wp:anchor distT="0" distB="0" distL="114300" distR="114300" simplePos="0" relativeHeight="251761664" behindDoc="0" locked="0" layoutInCell="1" allowOverlap="1" wp14:anchorId="6BE24CE3" wp14:editId="2AFD16E6">
+            <wp:simplePos x="0" y="0"/>
+            <wp:positionH relativeFrom="margin">
+              <wp:align>center</wp:align>
+            </wp:positionH>
+            <wp:positionV relativeFrom="paragraph">
+              <wp:posOffset>633946</wp:posOffset>
+            </wp:positionV>
+            <wp:extent cx="4724400" cy="2190750"/>
+            <wp:effectExtent l="0" t="0" r="0" b="0"/>
+            <wp:wrapTopAndBottom/>
+            <wp:docPr id="967278080" name="Picture 1" descr="A screenshot of a computer&#10;&#10;Description automatically generated"/>
+            <wp:cNvGraphicFramePr>
+              <a:graphicFrameLocks xmlns:a="http://schemas.openxmlformats.org/drawingml/2006/main" noChangeAspect="1"/>
+            </wp:cNvGraphicFramePr>
+            <a:graphic xmlns:a="http://schemas.openxmlformats.org/drawingml/2006/main">
+              <a:graphicData uri="http://schemas.openxmlformats.org/drawingml/2006/picture">
+                <pic:pic xmlns:pic="http://schemas.openxmlformats.org/drawingml/2006/picture">
+                  <pic:nvPicPr>
+                    <pic:cNvPr id="967278080" name="Picture 1" descr="A screenshot of a computer&#10;&#10;Description automatically generated"/>
                     <pic:cNvPicPr/>
                   </pic:nvPicPr>
                   <pic:blipFill>
@@ -5107,7 +5226,7 @@
                   <pic:spPr>
                     <a:xfrm>
                       <a:off x="0" y="0"/>
-                      <a:ext cx="2486025" cy="2576195"/>
+                      <a:ext cx="4724400" cy="2190750"/>
                     </a:xfrm>
                     <a:prstGeom prst="rect">
                       <a:avLst/>
@@ -5130,6 +5249,71 @@
           <w:rFonts w:ascii="Arial" w:hAnsi="Arial" w:cs="Arial"/>
           <w:lang w:val="es-419"/>
         </w:rPr>
+        <w:t xml:space="preserve">Si es de su gusto modificar el programa </w:t>
+      </w:r>
+      <w:r>
+        <w:rPr>
+          <w:rFonts w:ascii="Arial" w:hAnsi="Arial" w:cs="Arial"/>
+          <w:lang w:val="es-419"/>
+        </w:rPr>
+        <w:t>descargado</w:t>
+      </w:r>
+      <w:r>
+        <w:rPr>
+          <w:rFonts w:ascii="Arial" w:hAnsi="Arial" w:cs="Arial"/>
+          <w:lang w:val="es-419"/>
+        </w:rPr>
+        <w:t xml:space="preserve"> el programa completo, </w:t>
+      </w:r>
+      <w:r>
+        <w:rPr>
+          <w:rFonts w:ascii="Arial" w:hAnsi="Arial" w:cs="Arial"/>
+          <w:lang w:val="es-419"/>
+        </w:rPr>
+        <w:t>pueden hacerlo bajo su propio riesgo mediante algún editor de Python, no olviden instalar las librerías que se utilizan en el proyecto.</w:t>
+      </w:r>
+    </w:p>
+    <w:p>
+      <w:pPr>
+        <w:rPr>
+          <w:rFonts w:ascii="Arial" w:hAnsi="Arial" w:cs="Arial"/>
+          <w:lang w:val="es-419"/>
+        </w:rPr>
+      </w:pPr>
+      <w:r>
+        <w:rPr>
+          <w:rFonts w:ascii="Arial" w:hAnsi="Arial" w:cs="Arial"/>
+          <w:lang w:val="es-419"/>
+        </w:rPr>
+        <w:t xml:space="preserve">Descargamos el archivo comprimido para después descomprimirlo y así tener </w:t>
+      </w:r>
+      <w:r>
+        <w:rPr>
+          <w:rFonts w:ascii="Arial" w:hAnsi="Arial" w:cs="Arial"/>
+          <w:lang w:val="es-419"/>
+        </w:rPr>
+        <w:t>el ejecutable y manual de usuario</w:t>
+      </w:r>
+      <w:r>
+        <w:rPr>
+          <w:rFonts w:ascii="Arial" w:hAnsi="Arial" w:cs="Arial"/>
+          <w:lang w:val="es-419"/>
+        </w:rPr>
+        <w:t>.</w:t>
+      </w:r>
+    </w:p>
+    <w:p>
+      <w:pPr>
+        <w:rPr>
+          <w:rFonts w:ascii="Arial" w:hAnsi="Arial" w:cs="Arial"/>
+          <w:lang w:val="es-419"/>
+        </w:rPr>
+      </w:pPr>
+      <w:r>
+        <w:rPr>
+          <w:rFonts w:ascii="Arial" w:hAnsi="Arial" w:cs="Arial"/>
+          <w:lang w:val="es-419"/>
+        </w:rPr>
         <w:t xml:space="preserve">Como mencionamos solamente se necesita la carpeta </w:t>
       </w:r>
       <w:r>
@@ -5138,47 +5322,44 @@
           <w:u w:val="single"/>
           <w:lang w:val="es-419"/>
         </w:rPr>
-        <w:t>output</w:t>
-      </w:r>
-      <w:r>
-        <w:rPr>
-          <w:rFonts w:ascii="Arial" w:hAnsi="Arial" w:cs="Arial"/>
-          <w:lang w:val="es-419"/>
-        </w:rPr>
-        <w:t xml:space="preserve"> para ejecutar la </w:t>
-      </w:r>
-      <w:proofErr w:type="gramStart"/>
-      <w:r>
-        <w:rPr>
-          <w:rFonts w:ascii="Arial" w:hAnsi="Arial" w:cs="Arial"/>
-          <w:lang w:val="es-419"/>
-        </w:rPr>
-        <w:t>app</w:t>
-      </w:r>
-      <w:proofErr w:type="gramEnd"/>
-    </w:p>
-    <w:p>
-      <w:pPr>
-        <w:rPr>
-          <w:rFonts w:ascii="Arial" w:hAnsi="Arial" w:cs="Arial"/>
-          <w:lang w:val="es-419"/>
-        </w:rPr>
-      </w:pPr>
-    </w:p>
-    <w:p>
-      <w:pPr>
-        <w:rPr>
-          <w:rFonts w:ascii="Arial" w:hAnsi="Arial" w:cs="Arial"/>
-          <w:lang w:val="es-419"/>
-        </w:rPr>
-      </w:pPr>
-      <w:r>
-        <w:rPr>
-          <w:rFonts w:ascii="Arial" w:hAnsi="Arial" w:cs="Arial"/>
-          <w:lang w:val="es-419"/>
-        </w:rPr>
-        <w:br w:type="page"/>
-      </w:r>
+        <w:t>comprimida</w:t>
+      </w:r>
+      <w:r>
+        <w:rPr>
+          <w:rFonts w:ascii="Arial" w:hAnsi="Arial" w:cs="Arial"/>
+          <w:lang w:val="es-419"/>
+        </w:rPr>
+        <w:t xml:space="preserve"> </w:t>
+      </w:r>
+      <w:r>
+        <w:rPr>
+          <w:rFonts w:ascii="Arial" w:hAnsi="Arial" w:cs="Arial"/>
+          <w:lang w:val="es-419"/>
+        </w:rPr>
+        <w:t xml:space="preserve">para ejecutar la </w:t>
+      </w:r>
+      <w:r>
+        <w:rPr>
+          <w:rFonts w:ascii="Arial" w:hAnsi="Arial" w:cs="Arial"/>
+          <w:lang w:val="es-419"/>
+        </w:rPr>
+        <w:t>aplicación</w:t>
+      </w:r>
+      <w:r>
+        <w:rPr>
+          <w:rFonts w:ascii="Arial" w:hAnsi="Arial" w:cs="Arial"/>
+          <w:lang w:val="es-419"/>
+        </w:rPr>
+        <w:t>.</w:t>
+      </w:r>
+    </w:p>
+    <w:p>
+      <w:pPr>
+        <w:rPr>
+          <w:rFonts w:ascii="Arial" w:hAnsi="Arial" w:cs="Arial"/>
+          <w:lang w:val="es-419"/>
+        </w:rPr>
+      </w:pPr>
     </w:p>
     <w:p>
       <w:pPr>
@@ -7519,23 +7700,19 @@
     <w:p>
       <w:pPr>
         <w:pStyle w:val="Heading2"/>
+        <w:rPr>
+          <w:lang w:val="es-419"/>
+        </w:rPr>
       </w:pPr>
       <w:bookmarkStart w:id="18" w:name="_Toc162996217"/>
-      <w:proofErr w:type="spellStart"/>
-      <w:r>
+      <w:r>
+        <w:rPr>
+          <w:lang w:val="es-419"/>
+        </w:rPr>
         <w:lastRenderedPageBreak/>
-        <w:t>Importación</w:t>
-      </w:r>
-      <w:proofErr w:type="spellEnd"/>
-      <w:r>
-        <w:t xml:space="preserve"> de </w:t>
-      </w:r>
-      <w:proofErr w:type="spellStart"/>
-      <w:r>
-        <w:t>datos</w:t>
+        <w:t>Importación de datos</w:t>
       </w:r>
       <w:bookmarkEnd w:id="18"/>
-      <w:proofErr w:type="spellEnd"/>
     </w:p>
     <w:p>
       <w:pPr>
@@ -7598,12 +7775,21 @@
           </wp:anchor>
         </w:drawing>
       </w:r>
-      <w:r>
-        <w:rPr>
-          <w:rFonts w:ascii="Arial" w:hAnsi="Arial" w:cs="Arial"/>
-          <w:lang w:val="es-419"/>
-        </w:rPr>
-        <w:t>Primeramente para importar un archivo tipo Excel a la base de datos debe de tener el formato de la siguiente imagen.</w:t>
+      <w:proofErr w:type="gramStart"/>
+      <w:r>
+        <w:rPr>
+          <w:rFonts w:ascii="Arial" w:hAnsi="Arial" w:cs="Arial"/>
+          <w:lang w:val="es-419"/>
+        </w:rPr>
+        <w:t>Primeramente</w:t>
+      </w:r>
+      <w:proofErr w:type="gramEnd"/>
+      <w:r>
+        <w:rPr>
+          <w:rFonts w:ascii="Arial" w:hAnsi="Arial" w:cs="Arial"/>
+          <w:lang w:val="es-419"/>
+        </w:rPr>
+        <w:t xml:space="preserve"> para importar un archivo tipo Excel a la base de datos debe de tener el formato de la siguiente imagen.</w:t>
       </w:r>
     </w:p>
     <w:p>
@@ -14507,12 +14693,12 @@
   </w:compat>
   <w:rsids>
     <w:rsidRoot w:val="00B145C1"/>
-    <w:rsid w:val="0000128F"/>
     <w:rsid w:val="007B2EA6"/>
     <w:rsid w:val="00830E6B"/>
     <w:rsid w:val="00985F00"/>
     <w:rsid w:val="00AE7D92"/>
     <w:rsid w:val="00B145C1"/>
+    <w:rsid w:val="00E04956"/>
   </w:rsids>
   <m:mathPr>
     <m:mathFont m:val="Cambria Math"/>

</xml_diff>